<commit_message>
Report more or less done. Will need proof reading and stuff.
</commit_message>
<xml_diff>
--- a/Report Related/PROBLEM FILE/PROBLEM PLANS.docx
+++ b/Report Related/PROBLEM FILE/PROBLEM PLANS.docx
@@ -111,8 +111,6 @@
               </w:rPr>
               <w:t>4</w:t>
             </w:r>
-            <w:bookmarkStart w:id="0" w:name="_GoBack"/>
-            <w:bookmarkEnd w:id="0"/>
           </w:p>
         </w:tc>
         <w:tc>
@@ -156,6 +154,79 @@
                 <w:lang w:eastAsia="en-GB"/>
               </w:rPr>
               <w:t>2</w:t>
+            </w:r>
+          </w:p>
+        </w:tc>
+      </w:tr>
+      <w:tr>
+        <w:trPr>
+          <w:trHeight w:val="569"/>
+        </w:trPr>
+        <w:tc>
+          <w:tcPr>
+            <w:tcW w:w="3109" w:type="dxa"/>
+            <w:shd w:val="clear" w:color="auto" w:fill="FFFF00"/>
+          </w:tcPr>
+          <w:p>
+            <w:pPr>
+              <w:jc w:val="both"/>
+              <w:rPr>
+                <w:rFonts w:eastAsia="Times New Roman" w:cs="Times New Roman"/>
+                <w:lang w:eastAsia="en-GB"/>
+              </w:rPr>
+            </w:pPr>
+            <w:r>
+              <w:rPr>
+                <w:rFonts w:eastAsia="Times New Roman" w:cs="Times New Roman"/>
+                <w:lang w:eastAsia="en-GB"/>
+              </w:rPr>
+              <w:t>5</w:t>
+            </w:r>
+          </w:p>
+        </w:tc>
+        <w:tc>
+          <w:tcPr>
+            <w:tcW w:w="3111" w:type="dxa"/>
+            <w:shd w:val="clear" w:color="auto" w:fill="FFFF00"/>
+          </w:tcPr>
+          <w:p>
+            <w:pPr>
+              <w:jc w:val="both"/>
+              <w:rPr>
+                <w:rFonts w:eastAsia="Times New Roman" w:cs="Times New Roman"/>
+                <w:lang w:eastAsia="en-GB"/>
+              </w:rPr>
+            </w:pPr>
+            <w:r>
+              <w:rPr>
+                <w:rFonts w:eastAsia="Times New Roman" w:cs="Times New Roman"/>
+                <w:lang w:eastAsia="en-GB"/>
+              </w:rPr>
+              <w:t>7</w:t>
+            </w:r>
+          </w:p>
+        </w:tc>
+        <w:tc>
+          <w:tcPr>
+            <w:tcW w:w="3111" w:type="dxa"/>
+            <w:shd w:val="clear" w:color="auto" w:fill="FFFF00"/>
+          </w:tcPr>
+          <w:p>
+            <w:pPr>
+              <w:jc w:val="both"/>
+              <w:rPr>
+                <w:rFonts w:eastAsia="Times New Roman" w:cs="Times New Roman"/>
+                <w:u w:val="single"/>
+                <w:lang w:eastAsia="en-GB"/>
+              </w:rPr>
+            </w:pPr>
+            <w:r>
+              <w:rPr>
+                <w:rFonts w:eastAsia="Times New Roman" w:cs="Times New Roman"/>
+                <w:u w:val="single"/>
+                <w:lang w:eastAsia="en-GB"/>
+              </w:rPr>
+              <w:t>3</w:t>
             </w:r>
           </w:p>
         </w:tc>
@@ -183,6 +254,8 @@
               </w:rPr>
               <w:t>6</w:t>
             </w:r>
+            <w:bookmarkStart w:id="0" w:name="_GoBack"/>
+            <w:bookmarkEnd w:id="0"/>
           </w:p>
         </w:tc>
         <w:tc>
@@ -224,6 +297,77 @@
                 <w:lang w:eastAsia="en-GB"/>
               </w:rPr>
               <w:t>4</w:t>
+            </w:r>
+          </w:p>
+        </w:tc>
+      </w:tr>
+      <w:tr>
+        <w:trPr>
+          <w:trHeight w:val="581"/>
+        </w:trPr>
+        <w:tc>
+          <w:tcPr>
+            <w:tcW w:w="3109" w:type="dxa"/>
+            <w:shd w:val="clear" w:color="auto" w:fill="FFFF00"/>
+          </w:tcPr>
+          <w:p>
+            <w:pPr>
+              <w:jc w:val="both"/>
+              <w:rPr>
+                <w:rFonts w:eastAsia="Times New Roman" w:cs="Times New Roman"/>
+                <w:lang w:eastAsia="en-GB"/>
+              </w:rPr>
+            </w:pPr>
+            <w:r>
+              <w:rPr>
+                <w:rFonts w:eastAsia="Times New Roman" w:cs="Times New Roman"/>
+                <w:lang w:eastAsia="en-GB"/>
+              </w:rPr>
+              <w:t>7</w:t>
+            </w:r>
+          </w:p>
+        </w:tc>
+        <w:tc>
+          <w:tcPr>
+            <w:tcW w:w="3111" w:type="dxa"/>
+            <w:shd w:val="clear" w:color="auto" w:fill="FFFF00"/>
+          </w:tcPr>
+          <w:p>
+            <w:pPr>
+              <w:jc w:val="both"/>
+              <w:rPr>
+                <w:rFonts w:eastAsia="Times New Roman" w:cs="Times New Roman"/>
+                <w:lang w:eastAsia="en-GB"/>
+              </w:rPr>
+            </w:pPr>
+            <w:r>
+              <w:rPr>
+                <w:rFonts w:eastAsia="Times New Roman" w:cs="Times New Roman"/>
+                <w:lang w:eastAsia="en-GB"/>
+              </w:rPr>
+              <w:t>15</w:t>
+            </w:r>
+          </w:p>
+        </w:tc>
+        <w:tc>
+          <w:tcPr>
+            <w:tcW w:w="3111" w:type="dxa"/>
+            <w:shd w:val="clear" w:color="auto" w:fill="FFFF00"/>
+          </w:tcPr>
+          <w:p>
+            <w:pPr>
+              <w:jc w:val="both"/>
+              <w:rPr>
+                <w:rFonts w:eastAsia="Times New Roman" w:cs="Times New Roman"/>
+                <w:lang w:eastAsia="en-GB"/>
+              </w:rPr>
+            </w:pPr>
+            <w:r>
+              <w:rPr>
+                <w:rFonts w:eastAsia="Times New Roman" w:cs="Times New Roman"/>
+                <w:lang w:eastAsia="en-GB"/>
+              </w:rPr>
+              <w:t>5</w:t>
             </w:r>
           </w:p>
         </w:tc>
@@ -292,6 +436,77 @@
                 <w:lang w:eastAsia="en-GB"/>
               </w:rPr>
               <w:t>6</w:t>
+            </w:r>
+          </w:p>
+        </w:tc>
+      </w:tr>
+      <w:tr>
+        <w:trPr>
+          <w:trHeight w:val="569"/>
+        </w:trPr>
+        <w:tc>
+          <w:tcPr>
+            <w:tcW w:w="3109" w:type="dxa"/>
+            <w:shd w:val="clear" w:color="auto" w:fill="FFFF00"/>
+          </w:tcPr>
+          <w:p>
+            <w:pPr>
+              <w:jc w:val="both"/>
+              <w:rPr>
+                <w:rFonts w:eastAsia="Times New Roman" w:cs="Times New Roman"/>
+                <w:lang w:eastAsia="en-GB"/>
+              </w:rPr>
+            </w:pPr>
+            <w:r>
+              <w:rPr>
+                <w:rFonts w:eastAsia="Times New Roman" w:cs="Times New Roman"/>
+                <w:lang w:eastAsia="en-GB"/>
+              </w:rPr>
+              <w:t>9</w:t>
+            </w:r>
+          </w:p>
+        </w:tc>
+        <w:tc>
+          <w:tcPr>
+            <w:tcW w:w="3111" w:type="dxa"/>
+            <w:shd w:val="clear" w:color="auto" w:fill="FFFF00"/>
+          </w:tcPr>
+          <w:p>
+            <w:pPr>
+              <w:jc w:val="both"/>
+              <w:rPr>
+                <w:rFonts w:eastAsia="Times New Roman" w:cs="Times New Roman"/>
+                <w:lang w:eastAsia="en-GB"/>
+              </w:rPr>
+            </w:pPr>
+            <w:r>
+              <w:rPr>
+                <w:rFonts w:eastAsia="Times New Roman" w:cs="Times New Roman"/>
+                <w:lang w:eastAsia="en-GB"/>
+              </w:rPr>
+              <w:t>22</w:t>
+            </w:r>
+          </w:p>
+        </w:tc>
+        <w:tc>
+          <w:tcPr>
+            <w:tcW w:w="3111" w:type="dxa"/>
+            <w:shd w:val="clear" w:color="auto" w:fill="FFFF00"/>
+          </w:tcPr>
+          <w:p>
+            <w:pPr>
+              <w:jc w:val="both"/>
+              <w:rPr>
+                <w:rFonts w:eastAsia="Times New Roman" w:cs="Times New Roman"/>
+                <w:lang w:eastAsia="en-GB"/>
+              </w:rPr>
+            </w:pPr>
+            <w:r>
+              <w:rPr>
+                <w:rFonts w:eastAsia="Times New Roman" w:cs="Times New Roman"/>
+                <w:lang w:eastAsia="en-GB"/>
+              </w:rPr>
+              <w:t>7</w:t>
             </w:r>
           </w:p>
         </w:tc>

</xml_diff>